<commit_message>
Big update including export of sources in msword file, better german translation and some other small changes
</commit_message>
<xml_diff>
--- a/basic/res/tmp_de.docx
+++ b/basic/res/tmp_de.docx
@@ -10,15 +10,7 @@
         <w:t>Klinische Bewertung</w:t>
       </w:r>
       <w:r>
-        <w:t xml:space="preserve"> ${</w:t>
-      </w:r>
-      <w:proofErr w:type="spellStart"/>
-      <w:r>
-        <w:t>produktName</w:t>
-      </w:r>
-      <w:proofErr w:type="spellEnd"/>
-      <w:r>
-        <w:t>}</w:t>
+        <w:t xml:space="preserve"> ${produktName}</w:t>
       </w:r>
     </w:p>
     <w:p>
@@ -50,55 +42,13 @@
         <w:rPr>
           <w:rStyle w:val="SubtleEmphasis"/>
         </w:rPr>
-        <w:t xml:space="preserve"> </w:t>
-      </w:r>
-      <w:proofErr w:type="spellStart"/>
+        <w:t xml:space="preserve"> for </w:t>
+      </w:r>
       <w:r>
         <w:rPr>
           <w:rStyle w:val="SubtleEmphasis"/>
         </w:rPr>
-        <w:t>for</w:t>
-      </w:r>
-      <w:proofErr w:type="spellEnd"/>
-      <w:r>
-        <w:rPr>
-          <w:rStyle w:val="SubtleEmphasis"/>
-        </w:rPr>
-        <w:t xml:space="preserve"> </w:t>
-      </w:r>
-      <w:r>
-        <w:rPr>
-          <w:rStyle w:val="SubtleEmphasis"/>
-        </w:rPr>
-        <w:t>${</w:t>
-      </w:r>
-      <w:proofErr w:type="spellStart"/>
-      <w:r>
-        <w:rPr>
-          <w:rStyle w:val="SubtleEmphasis"/>
-        </w:rPr>
-        <w:t>produktName</w:t>
-      </w:r>
-      <w:proofErr w:type="spellEnd"/>
-      <w:r>
-        <w:rPr>
-          <w:rStyle w:val="SubtleEmphasis"/>
-        </w:rPr>
-        <w:t>}, ${</w:t>
-      </w:r>
-      <w:proofErr w:type="spellStart"/>
-      <w:r>
-        <w:rPr>
-          <w:rStyle w:val="SubtleEmphasis"/>
-        </w:rPr>
-        <w:t>produktVersion</w:t>
-      </w:r>
-      <w:proofErr w:type="spellEnd"/>
-      <w:r>
-        <w:rPr>
-          <w:rStyle w:val="SubtleEmphasis"/>
-        </w:rPr>
-        <w:t>}</w:t>
+        <w:t>${produktName}, ${produktVersion}</w:t>
       </w:r>
     </w:p>
     <w:p>
@@ -226,21 +176,7 @@
               <w:rPr>
                 <w:rFonts w:asciiTheme="minorHAnsi" w:eastAsiaTheme="minorEastAsia" w:hAnsiTheme="minorHAnsi" w:cstheme="minorBidi"/>
               </w:rPr>
-              <w:t>${</w:t>
-            </w:r>
-            <w:proofErr w:type="spellStart"/>
-            <w:r>
-              <w:rPr>
-                <w:rFonts w:asciiTheme="minorHAnsi" w:eastAsiaTheme="minorEastAsia" w:hAnsiTheme="minorHAnsi" w:cstheme="minorBidi"/>
-              </w:rPr>
-              <w:t>fileName</w:t>
-            </w:r>
-            <w:proofErr w:type="spellEnd"/>
-            <w:r>
-              <w:rPr>
-                <w:rFonts w:asciiTheme="minorHAnsi" w:eastAsiaTheme="minorEastAsia" w:hAnsiTheme="minorHAnsi" w:cstheme="minorBidi"/>
-              </w:rPr>
-              <w:t>}</w:t>
+              <w:t>${fileName}</w:t>
             </w:r>
           </w:p>
         </w:tc>
@@ -401,7 +337,7 @@
                 <w:noProof/>
                 <w:highlight w:val="yellow"/>
               </w:rPr>
-              <w:t>23.02.2015 19:06:00</w:t>
+              <w:t>14.03.2015 01:44:00</w:t>
             </w:r>
             <w:r>
               <w:rPr>
@@ -520,21 +456,7 @@
               <w:rPr>
                 <w:rFonts w:asciiTheme="minorHAnsi" w:eastAsiaTheme="minorEastAsia" w:hAnsiTheme="minorHAnsi" w:cstheme="minorBidi"/>
               </w:rPr>
-              <w:t>${</w:t>
-            </w:r>
-            <w:proofErr w:type="spellStart"/>
-            <w:r>
-              <w:rPr>
-                <w:rFonts w:asciiTheme="minorHAnsi" w:eastAsiaTheme="minorEastAsia" w:hAnsiTheme="minorHAnsi" w:cstheme="minorBidi"/>
-              </w:rPr>
-              <w:t>produktName</w:t>
-            </w:r>
-            <w:proofErr w:type="spellEnd"/>
-            <w:r>
-              <w:rPr>
-                <w:rFonts w:asciiTheme="minorHAnsi" w:eastAsiaTheme="minorEastAsia" w:hAnsiTheme="minorHAnsi" w:cstheme="minorBidi"/>
-              </w:rPr>
-              <w:t>}</w:t>
+              <w:t>${produktName}</w:t>
             </w:r>
           </w:p>
         </w:tc>
@@ -584,21 +506,7 @@
               <w:rPr>
                 <w:rFonts w:asciiTheme="minorHAnsi" w:eastAsiaTheme="minorEastAsia" w:hAnsiTheme="minorHAnsi" w:cstheme="minorBidi"/>
               </w:rPr>
-              <w:t>${</w:t>
-            </w:r>
-            <w:proofErr w:type="spellStart"/>
-            <w:r>
-              <w:rPr>
-                <w:rFonts w:asciiTheme="minorHAnsi" w:eastAsiaTheme="minorEastAsia" w:hAnsiTheme="minorHAnsi" w:cstheme="minorBidi"/>
-              </w:rPr>
-              <w:t>produktVersion</w:t>
-            </w:r>
-            <w:proofErr w:type="spellEnd"/>
-            <w:r>
-              <w:rPr>
-                <w:rFonts w:asciiTheme="minorHAnsi" w:eastAsiaTheme="minorEastAsia" w:hAnsiTheme="minorHAnsi" w:cstheme="minorBidi"/>
-              </w:rPr>
-              <w:t>}</w:t>
+              <w:t>${produktVersion}</w:t>
             </w:r>
           </w:p>
         </w:tc>
@@ -1175,11 +1083,9 @@
             <w:pPr>
               <w:spacing w:after="0" w:line="240" w:lineRule="auto"/>
             </w:pPr>
-            <w:proofErr w:type="spellStart"/>
             <w:r>
               <w:t>DrCJ</w:t>
             </w:r>
-            <w:proofErr w:type="spellEnd"/>
           </w:p>
         </w:tc>
         <w:tc>
@@ -1304,13 +1210,8 @@
         <w:footnoteReference w:id="1"/>
       </w:r>
       <w:r>
-        <w:t xml:space="preserve"> zu jeder technischen Dokumentation eines Medizinprodukts und ist somit eine zwingende Voraussetzung für dessen </w:t>
-      </w:r>
-      <w:proofErr w:type="spellStart"/>
-      <w:r>
-        <w:t>Inverkehrbringung</w:t>
-      </w:r>
-      <w:proofErr w:type="spellEnd"/>
+        <w:t xml:space="preserve"> zu jeder technischen Dokumentation eines Medizinprodukts und ist somit eine zwingende Voraussetzung für dessen Inverkehrbringung</w:t>
+      </w:r>
       <w:r>
         <w:t xml:space="preserve">. </w:t>
       </w:r>
@@ -1328,15 +1229,7 @@
     </w:p>
     <w:p>
       <w:r>
-        <w:t xml:space="preserve">Die Struktur dieses Dokuments orientiert sich an den Vorschlägen in den Anhängen der MEDDEV 2.7.1 </w:t>
-      </w:r>
-      <w:proofErr w:type="spellStart"/>
-      <w:r>
-        <w:t>rev</w:t>
-      </w:r>
-      <w:proofErr w:type="spellEnd"/>
-      <w:r>
-        <w:t xml:space="preserve">. 3. </w:t>
+        <w:t xml:space="preserve">Die Struktur dieses Dokuments orientiert sich an den Vorschlägen in den Anhängen der MEDDEV 2.7.1 rev. 3. </w:t>
       </w:r>
     </w:p>
     <w:p>
@@ -1450,15 +1343,7 @@
           </w:tcPr>
           <w:p>
             <w:r>
-              <w:t>${</w:t>
-            </w:r>
-            <w:proofErr w:type="spellStart"/>
-            <w:r>
-              <w:t>refdocsName</w:t>
-            </w:r>
-            <w:proofErr w:type="spellEnd"/>
-            <w:r>
-              <w:t>}</w:t>
+              <w:t>${refdocsName}</w:t>
             </w:r>
           </w:p>
         </w:tc>
@@ -1468,15 +1353,7 @@
           </w:tcPr>
           <w:p>
             <w:r>
-              <w:t>${</w:t>
-            </w:r>
-            <w:proofErr w:type="spellStart"/>
-            <w:r>
-              <w:t>refdocsPfad</w:t>
-            </w:r>
-            <w:proofErr w:type="spellEnd"/>
-            <w:r>
-              <w:t>}</w:t>
+              <w:t>${refdocsPfad}</w:t>
             </w:r>
           </w:p>
         </w:tc>
@@ -1486,15 +1363,7 @@
           </w:tcPr>
           <w:p>
             <w:r>
-              <w:t>${</w:t>
-            </w:r>
-            <w:proofErr w:type="spellStart"/>
-            <w:r>
-              <w:t>refdocsVersion</w:t>
-            </w:r>
-            <w:proofErr w:type="spellEnd"/>
-            <w:r>
-              <w:t>}</w:t>
+              <w:t>${refdocsVersion}</w:t>
             </w:r>
           </w:p>
         </w:tc>
@@ -1774,14 +1643,12 @@
                 <w:sz w:val="14"/>
               </w:rPr>
             </w:pPr>
-            <w:proofErr w:type="spellStart"/>
             <w:r>
               <w:rPr>
                 <w:sz w:val="14"/>
               </w:rPr>
               <w:t>DrCJ</w:t>
             </w:r>
-            <w:proofErr w:type="spellEnd"/>
           </w:p>
         </w:tc>
         <w:tc>
@@ -4543,40 +4410,16 @@
         <w:t>Diese klinische Bewertung bezieh</w:t>
       </w:r>
       <w:r>
-        <w:t>t sich auf das Produkt ${</w:t>
-      </w:r>
-      <w:proofErr w:type="spellStart"/>
-      <w:r>
-        <w:t>produktName</w:t>
-      </w:r>
-      <w:proofErr w:type="spellEnd"/>
-      <w:r>
-        <w:t xml:space="preserve">} </w:t>
+        <w:t xml:space="preserve">t sich auf das Produkt ${produktName} </w:t>
       </w:r>
       <w:r>
         <w:t xml:space="preserve">in der Version </w:t>
       </w:r>
       <w:r>
-        <w:t>${</w:t>
-      </w:r>
-      <w:proofErr w:type="spellStart"/>
-      <w:r>
-        <w:t>produktVersion</w:t>
-      </w:r>
-      <w:proofErr w:type="spellEnd"/>
-      <w:r>
-        <w:t xml:space="preserve">} </w:t>
-      </w:r>
-      <w:r>
-        <w:t>(</w:t>
-      </w:r>
-      <w:proofErr w:type="spellStart"/>
-      <w:r>
-        <w:t>Build</w:t>
-      </w:r>
-      <w:proofErr w:type="spellEnd"/>
-      <w:r>
-        <w:t xml:space="preserve">-Nummer: </w:t>
+        <w:t xml:space="preserve">${produktVersion} </w:t>
+      </w:r>
+      <w:r>
+        <w:t xml:space="preserve">(Build-Nummer: </w:t>
       </w:r>
       <w:r>
         <w:rPr>
@@ -4890,15 +4733,7 @@
         <w:pStyle w:val="Anleitung"/>
       </w:pPr>
       <w:r>
-        <w:t xml:space="preserve">Hier die Liste der untersuchten wissenschaftlichen und bibliografischen Datenbanken wie MEDLINE, PUBMED, EMBASE, MEDION, </w:t>
-      </w:r>
-      <w:proofErr w:type="spellStart"/>
-      <w:r>
-        <w:t>Scirus</w:t>
-      </w:r>
-      <w:proofErr w:type="spellEnd"/>
-      <w:r>
-        <w:t xml:space="preserve"> usw. angeben</w:t>
+        <w:t>Hier die Liste der untersuchten wissenschaftlichen und bibliografischen Datenbanken wie MEDLINE, PUBMED, EMBASE, MEDION, Scirus usw. angeben</w:t>
       </w:r>
     </w:p>
     <w:p>
@@ -4990,31 +4825,7 @@
         <w:pStyle w:val="Anleitung"/>
       </w:pPr>
       <w:r>
-        <w:t xml:space="preserve">Hier die Liste der untersuchten Datenbanken </w:t>
-      </w:r>
-      <w:proofErr w:type="gramStart"/>
-      <w:r>
-        <w:t>zur</w:t>
-      </w:r>
-      <w:proofErr w:type="gramEnd"/>
-      <w:r>
-        <w:t xml:space="preserve"> Zwischenfällen (</w:t>
-      </w:r>
-      <w:proofErr w:type="spellStart"/>
-      <w:r>
-        <w:t>adverse</w:t>
-      </w:r>
-      <w:proofErr w:type="spellEnd"/>
-      <w:r>
-        <w:t xml:space="preserve"> Events) wie MAUDE, </w:t>
-      </w:r>
-      <w:proofErr w:type="spellStart"/>
-      <w:r>
-        <w:t>BfArM</w:t>
-      </w:r>
-      <w:proofErr w:type="spellEnd"/>
-      <w:r>
-        <w:t xml:space="preserve"> usw. angeben.</w:t>
+        <w:t>Hier die Liste der untersuchten Datenbanken zur Zwischenfällen (adverse Events) wie MAUDE, BfArM usw. angeben.</w:t>
       </w:r>
     </w:p>
     <w:p>
@@ -5046,15 +4857,7 @@
         <w:pStyle w:val="Anleitung"/>
       </w:pPr>
       <w:r>
-        <w:t xml:space="preserve">Daten z.B. bisheriger Marktbeobachtung. Wahrscheinlich noch nicht existent. Falls doch, Patientenpopulation, Anwender und weitere Umstände der Beobachtung beschreiben. Kundenrückmeldungen, Rückrufe, </w:t>
-      </w:r>
-      <w:proofErr w:type="spellStart"/>
-      <w:r>
-        <w:t>Bugfixes</w:t>
-      </w:r>
-      <w:proofErr w:type="spellEnd"/>
-      <w:r>
-        <w:t xml:space="preserve">, </w:t>
+        <w:t xml:space="preserve">Daten z.B. bisheriger Marktbeobachtung. Wahrscheinlich noch nicht existent. Falls doch, Patientenpopulation, Anwender und weitere Umstände der Beobachtung beschreiben. Kundenrückmeldungen, Rückrufe, Bugfixes, </w:t>
       </w:r>
     </w:p>
     <w:p/>
@@ -5222,15 +5025,7 @@
         </w:r>
       </w:hyperlink>
       <w:r>
-        <w:t xml:space="preserve"> gibt es eine Einführung in </w:t>
-      </w:r>
-      <w:proofErr w:type="spellStart"/>
-      <w:r>
-        <w:t>PubMED</w:t>
-      </w:r>
-      <w:proofErr w:type="spellEnd"/>
-      <w:r>
-        <w:t>.</w:t>
+        <w:t xml:space="preserve"> gibt es eine Einführung in PubMED.</w:t>
       </w:r>
     </w:p>
     <w:p>
@@ -5303,63 +5098,7 @@
       </w:pPr>
       <w:r>
         <w:lastRenderedPageBreak/>
-        <w:t xml:space="preserve">Beispiel: Für den Begriff CPOE wären das Begriffe wie Computer* </w:t>
-      </w:r>
-      <w:proofErr w:type="spellStart"/>
-      <w:r>
-        <w:t>Physician</w:t>
-      </w:r>
-      <w:proofErr w:type="spellEnd"/>
-      <w:r>
-        <w:t>* Order Entry, E-</w:t>
-      </w:r>
-      <w:proofErr w:type="spellStart"/>
-      <w:r>
-        <w:t>Prescription</w:t>
-      </w:r>
-      <w:proofErr w:type="spellEnd"/>
-      <w:r>
-        <w:t xml:space="preserve">, </w:t>
-      </w:r>
-      <w:proofErr w:type="spellStart"/>
-      <w:r>
-        <w:t>Eprescription</w:t>
-      </w:r>
-      <w:proofErr w:type="spellEnd"/>
-      <w:r>
-        <w:t xml:space="preserve">, </w:t>
-      </w:r>
-      <w:proofErr w:type="spellStart"/>
-      <w:r>
-        <w:t>eprescrib</w:t>
-      </w:r>
-      <w:proofErr w:type="spellEnd"/>
-      <w:r>
-        <w:t xml:space="preserve">*, </w:t>
-      </w:r>
-      <w:proofErr w:type="spellStart"/>
-      <w:r>
-        <w:t>physician</w:t>
-      </w:r>
-      <w:proofErr w:type="spellEnd"/>
-      <w:r>
-        <w:t xml:space="preserve"> </w:t>
-      </w:r>
-      <w:proofErr w:type="spellStart"/>
-      <w:r>
-        <w:t>order</w:t>
-      </w:r>
-      <w:proofErr w:type="spellEnd"/>
-      <w:r>
-        <w:t xml:space="preserve"> </w:t>
-      </w:r>
-      <w:proofErr w:type="spellStart"/>
-      <w:r>
-        <w:t>entry</w:t>
-      </w:r>
-      <w:proofErr w:type="spellEnd"/>
-      <w:r>
-        <w:t xml:space="preserve"> usw.</w:t>
+        <w:t>Beispiel: Für den Begriff CPOE wären das Begriffe wie Computer* Physician* Order Entry, E-Prescription, Eprescription, eprescrib*, physician order entry usw.</w:t>
       </w:r>
     </w:p>
     <w:p>
@@ -5898,7 +5637,10 @@
         </w:numPr>
       </w:pPr>
       <w:r>
-        <w:t xml:space="preserve">Güteklasse 5:  </w:t>
+        <w:t>Güteklasse 6:</w:t>
+      </w:r>
+      <w:r>
+        <w:t xml:space="preserve"> </w:t>
       </w:r>
       <w:r>
         <w:rPr>
@@ -5916,7 +5658,7 @@
         </w:numPr>
       </w:pPr>
       <w:r>
-        <w:t>Güteklasse 6:</w:t>
+        <w:t xml:space="preserve">Güteklasse 5: </w:t>
       </w:r>
     </w:p>
     <w:p>
@@ -5928,7 +5670,10 @@
         </w:numPr>
       </w:pPr>
       <w:r>
-        <w:t>Güteklasse 3:</w:t>
+        <w:t>Güteklasse 4</w:t>
+      </w:r>
+      <w:r>
+        <w:t>:</w:t>
       </w:r>
     </w:p>
     <w:p>
@@ -5940,7 +5685,7 @@
         </w:numPr>
       </w:pPr>
       <w:r>
-        <w:t>Güteklasse 2:</w:t>
+        <w:t>Güteklasse 3:</w:t>
       </w:r>
     </w:p>
     <w:p>
@@ -5952,6 +5697,18 @@
         </w:numPr>
       </w:pPr>
       <w:r>
+        <w:t>Güteklasse 2:</w:t>
+      </w:r>
+    </w:p>
+    <w:p>
+      <w:pPr>
+        <w:pStyle w:val="ListParagraph"/>
+        <w:numPr>
+          <w:ilvl w:val="1"/>
+          <w:numId w:val="36"/>
+        </w:numPr>
+      </w:pPr>
+      <w:r>
         <w:t>Güteklasse 1:</w:t>
       </w:r>
     </w:p>
@@ -6038,15 +5795,7 @@
     </w:p>
     <w:p>
       <w:r>
-        <w:t xml:space="preserve">Die Bedeutungsklassen ergeben sich aus dem Produkt der Güte- und </w:t>
-      </w:r>
-      <w:proofErr w:type="spellStart"/>
-      <w:r>
-        <w:t>Relevanzklasse</w:t>
-      </w:r>
-      <w:proofErr w:type="spellEnd"/>
-      <w:r>
-        <w:t>:</w:t>
+        <w:t>Die Bedeutungsklassen ergeben sich aus dem Produkt der Güte- und Relevanzklasse:</w:t>
       </w:r>
     </w:p>
     <w:p>
@@ -6213,6 +5962,7 @@
         </w:numPr>
       </w:pPr>
       <w:r>
+        <w:lastRenderedPageBreak/>
         <w:t>Keine Signifikanz:</w:t>
       </w:r>
     </w:p>
@@ -6225,7 +5975,6 @@
         </w:numPr>
       </w:pPr>
       <w:r>
-        <w:lastRenderedPageBreak/>
         <w:t>Klinischer Nutzen: Wird der beabsichtigte Zweck erreicht?</w:t>
       </w:r>
     </w:p>
@@ -6544,6 +6293,7 @@
       <w:bookmarkStart w:id="43" w:name="_Toc212385302"/>
       <w:bookmarkStart w:id="44" w:name="_Toc222816965"/>
       <w:r>
+        <w:lastRenderedPageBreak/>
         <w:t>Zusammenfassung</w:t>
       </w:r>
       <w:bookmarkEnd w:id="43"/>
@@ -6568,7 +6318,6 @@
         <w:contextualSpacing/>
       </w:pPr>
       <w:r>
-        <w:lastRenderedPageBreak/>
         <w:t>Die grundlegenden Anforderungen erfüllt sind</w:t>
       </w:r>
     </w:p>
@@ -6613,15 +6362,7 @@
         <w:t xml:space="preserve">Die Auswertung der Literatur zeigt, dass </w:t>
       </w:r>
       <w:r>
-        <w:t>${</w:t>
-      </w:r>
-      <w:proofErr w:type="spellStart"/>
-      <w:r>
-        <w:t>produktName</w:t>
-      </w:r>
-      <w:proofErr w:type="spellEnd"/>
-      <w:r>
-        <w:t>}</w:t>
+        <w:t>${produktName}</w:t>
       </w:r>
       <w:r>
         <w:t xml:space="preserve"> geeignet ist, medizinisches Fachpersonal bei der </w:t>
@@ -6677,15 +6418,7 @@
     </w:p>
     <w:p>
       <w:r>
-        <w:t>${</w:t>
-      </w:r>
-      <w:proofErr w:type="spellStart"/>
-      <w:r>
-        <w:t>produktName</w:t>
-      </w:r>
-      <w:proofErr w:type="spellEnd"/>
-      <w:r>
-        <w:t>}</w:t>
+        <w:t>${produktName}</w:t>
       </w:r>
       <w:r>
         <w:t xml:space="preserve"> verwendet </w:t>
@@ -6723,15 +6456,7 @@
         <w:t xml:space="preserve">Die Patienten (und Anwender) werden durch </w:t>
       </w:r>
       <w:r>
-        <w:t>${</w:t>
-      </w:r>
-      <w:proofErr w:type="spellStart"/>
-      <w:r>
-        <w:t>produktName</w:t>
-      </w:r>
-      <w:proofErr w:type="spellEnd"/>
-      <w:r>
-        <w:t>}</w:t>
+        <w:t>${produktName}</w:t>
       </w:r>
       <w:r>
         <w:t xml:space="preserve"> keinen zusätzlichen Risiken ausgesetzt. Im Gegenteil: Die Literatur, insbesondere die Quellen </w:t>
@@ -6746,15 +6471,7 @@
         <w:t xml:space="preserve">, legen nahe, dass </w:t>
       </w:r>
       <w:r>
-        <w:t>${</w:t>
-      </w:r>
-      <w:proofErr w:type="spellStart"/>
-      <w:r>
-        <w:t>produktName</w:t>
-      </w:r>
-      <w:proofErr w:type="spellEnd"/>
-      <w:r>
-        <w:t>}</w:t>
+        <w:t>${produktName}</w:t>
       </w:r>
       <w:r>
         <w:t xml:space="preserve"> </w:t>
@@ -6782,8 +6499,6 @@
       <w:r>
         <w:t>${produktName}</w:t>
       </w:r>
-      <w:bookmarkStart w:id="45" w:name="_GoBack"/>
-      <w:bookmarkEnd w:id="45"/>
       <w:r>
         <w:t xml:space="preserve"> die grundlegenden Anforderungen der Medizinprodukterichtlinie erfüllt. </w:t>
       </w:r>
@@ -6795,81 +6510,271 @@
           <w:bottom w:val="single" w:sz="4" w:space="1" w:color="auto"/>
         </w:pBdr>
       </w:pPr>
-      <w:bookmarkStart w:id="46" w:name="_Toc212385303"/>
-      <w:bookmarkStart w:id="47" w:name="_Toc222816966"/>
+      <w:bookmarkStart w:id="45" w:name="_Toc212385303"/>
+      <w:bookmarkStart w:id="46" w:name="_Toc222816966"/>
       <w:r>
         <w:t>Anhang</w:t>
       </w:r>
+      <w:bookmarkEnd w:id="45"/>
       <w:bookmarkEnd w:id="46"/>
+    </w:p>
+    <w:p>
+      <w:pPr>
+        <w:pStyle w:val="Heading2"/>
+      </w:pPr>
+      <w:bookmarkStart w:id="47" w:name="_Toc212385304"/>
+      <w:bookmarkStart w:id="48" w:name="_Toc222816967"/>
+      <w:r>
+        <w:t>Ergebnisse der Literaturrecherche</w:t>
+      </w:r>
       <w:bookmarkEnd w:id="47"/>
-    </w:p>
-    <w:p>
-      <w:pPr>
-        <w:pStyle w:val="Heading2"/>
-      </w:pPr>
-      <w:bookmarkStart w:id="48" w:name="_Toc212385304"/>
-      <w:bookmarkStart w:id="49" w:name="_Toc222816967"/>
-      <w:r>
-        <w:t>Ergebnisse der Literaturrecherche</w:t>
-      </w:r>
       <w:bookmarkEnd w:id="48"/>
+    </w:p>
+    <w:p>
+      <w:pPr>
+        <w:pStyle w:val="Heading3"/>
+      </w:pPr>
+      <w:bookmarkStart w:id="49" w:name="_Ref211855117"/>
+      <w:bookmarkStart w:id="50" w:name="_Toc212385305"/>
+      <w:bookmarkStart w:id="51" w:name="_Toc222816968"/>
+      <w:r>
+        <w:t>Rohergebnisse</w:t>
+      </w:r>
       <w:bookmarkEnd w:id="49"/>
-    </w:p>
-    <w:p>
-      <w:pPr>
-        <w:pStyle w:val="Heading3"/>
-      </w:pPr>
-      <w:bookmarkStart w:id="50" w:name="_Ref211855117"/>
-      <w:bookmarkStart w:id="51" w:name="_Toc212385305"/>
-      <w:bookmarkStart w:id="52" w:name="_Toc222816968"/>
-      <w:r>
-        <w:t>Rohergebnisse</w:t>
-      </w:r>
       <w:bookmarkEnd w:id="50"/>
       <w:bookmarkEnd w:id="51"/>
+    </w:p>
+    <w:p>
+      <w:pPr>
+        <w:pStyle w:val="Anleitung"/>
+      </w:pPr>
+      <w:r>
+        <w:t>Hier stehen die ungefilterten Ergebnisse (Literaturquellen) der initialen Suche. Ggf. auf eine externe (exportierte) Datei („Dump“), einen Screenshot und/oder auf einen Suchbericht verweisen.</w:t>
+      </w:r>
+    </w:p>
+    <w:tbl>
+      <w:tblPr>
+        <w:tblStyle w:val="TableGrid"/>
+        <w:tblW w:w="9918" w:type="dxa"/>
+        <w:tblLook w:val="04A0" w:firstRow="1" w:lastRow="0" w:firstColumn="1" w:lastColumn="0" w:noHBand="0" w:noVBand="1"/>
+      </w:tblPr>
+      <w:tblGrid>
+        <w:gridCol w:w="1411"/>
+        <w:gridCol w:w="2837"/>
+        <w:gridCol w:w="4555"/>
+        <w:gridCol w:w="1115"/>
+      </w:tblGrid>
+      <w:tr>
+        <w:tc>
+          <w:tcPr>
+            <w:tcW w:w="1411" w:type="dxa"/>
+          </w:tcPr>
+          <w:p>
+            <w:pPr>
+              <w:pStyle w:val="Anleitung"/>
+              <w:rPr>
+                <w:b/>
+                <w:i w:val="0"/>
+                <w:color w:val="auto"/>
+              </w:rPr>
+            </w:pPr>
+            <w:r>
+              <w:rPr>
+                <w:b/>
+                <w:i w:val="0"/>
+                <w:color w:val="auto"/>
+              </w:rPr>
+              <w:t>Nummer</w:t>
+            </w:r>
+          </w:p>
+        </w:tc>
+        <w:tc>
+          <w:tcPr>
+            <w:tcW w:w="2837" w:type="dxa"/>
+          </w:tcPr>
+          <w:p>
+            <w:pPr>
+              <w:pStyle w:val="Anleitung"/>
+              <w:rPr>
+                <w:b/>
+                <w:i w:val="0"/>
+                <w:color w:val="auto"/>
+              </w:rPr>
+            </w:pPr>
+            <w:r>
+              <w:rPr>
+                <w:b/>
+                <w:i w:val="0"/>
+                <w:color w:val="auto"/>
+              </w:rPr>
+              <w:t>Typ</w:t>
+            </w:r>
+          </w:p>
+        </w:tc>
+        <w:tc>
+          <w:tcPr>
+            <w:tcW w:w="4555" w:type="dxa"/>
+          </w:tcPr>
+          <w:p>
+            <w:pPr>
+              <w:pStyle w:val="Anleitung"/>
+              <w:rPr>
+                <w:b/>
+                <w:i w:val="0"/>
+                <w:color w:val="auto"/>
+              </w:rPr>
+            </w:pPr>
+            <w:r>
+              <w:rPr>
+                <w:b/>
+                <w:i w:val="0"/>
+                <w:color w:val="auto"/>
+              </w:rPr>
+              <w:t>Titel</w:t>
+            </w:r>
+          </w:p>
+        </w:tc>
+        <w:tc>
+          <w:tcPr>
+            <w:tcW w:w="1115" w:type="dxa"/>
+          </w:tcPr>
+          <w:p>
+            <w:pPr>
+              <w:pStyle w:val="Anleitung"/>
+              <w:rPr>
+                <w:b/>
+                <w:i w:val="0"/>
+                <w:color w:val="auto"/>
+              </w:rPr>
+            </w:pPr>
+            <w:r>
+              <w:rPr>
+                <w:b/>
+                <w:i w:val="0"/>
+                <w:color w:val="auto"/>
+              </w:rPr>
+              <w:t>Jahr</w:t>
+            </w:r>
+          </w:p>
+        </w:tc>
+      </w:tr>
+      <w:tr>
+        <w:tc>
+          <w:tcPr>
+            <w:tcW w:w="1411" w:type="dxa"/>
+          </w:tcPr>
+          <w:p>
+            <w:pPr>
+              <w:pStyle w:val="Anleitung"/>
+              <w:rPr>
+                <w:sz w:val="20"/>
+                <w:szCs w:val="20"/>
+              </w:rPr>
+            </w:pPr>
+            <w:r>
+              <w:rPr>
+                <w:i w:val="0"/>
+                <w:color w:val="auto"/>
+                <w:sz w:val="20"/>
+                <w:szCs w:val="20"/>
+              </w:rPr>
+              <w:t>${rawCounter}</w:t>
+            </w:r>
+          </w:p>
+        </w:tc>
+        <w:tc>
+          <w:tcPr>
+            <w:tcW w:w="2837" w:type="dxa"/>
+          </w:tcPr>
+          <w:p>
+            <w:pPr>
+              <w:pStyle w:val="Anleitung"/>
+              <w:rPr>
+                <w:sz w:val="20"/>
+                <w:szCs w:val="20"/>
+              </w:rPr>
+            </w:pPr>
+            <w:r>
+              <w:rPr>
+                <w:i w:val="0"/>
+                <w:color w:val="auto"/>
+                <w:sz w:val="20"/>
+                <w:szCs w:val="20"/>
+              </w:rPr>
+              <w:t>${rawType}</w:t>
+            </w:r>
+          </w:p>
+        </w:tc>
+        <w:tc>
+          <w:tcPr>
+            <w:tcW w:w="4555" w:type="dxa"/>
+          </w:tcPr>
+          <w:p>
+            <w:pPr>
+              <w:pStyle w:val="Anleitung"/>
+              <w:rPr>
+                <w:sz w:val="20"/>
+                <w:szCs w:val="20"/>
+              </w:rPr>
+            </w:pPr>
+            <w:r>
+              <w:rPr>
+                <w:i w:val="0"/>
+                <w:color w:val="auto"/>
+                <w:sz w:val="20"/>
+                <w:szCs w:val="20"/>
+              </w:rPr>
+              <w:t>${rawTitle}</w:t>
+            </w:r>
+          </w:p>
+        </w:tc>
+        <w:tc>
+          <w:tcPr>
+            <w:tcW w:w="1115" w:type="dxa"/>
+          </w:tcPr>
+          <w:p>
+            <w:pPr>
+              <w:pStyle w:val="Anleitung"/>
+              <w:rPr>
+                <w:sz w:val="20"/>
+                <w:szCs w:val="20"/>
+              </w:rPr>
+            </w:pPr>
+            <w:r>
+              <w:rPr>
+                <w:i w:val="0"/>
+                <w:color w:val="auto"/>
+                <w:sz w:val="20"/>
+                <w:szCs w:val="20"/>
+              </w:rPr>
+              <w:t>${rawYear}</w:t>
+            </w:r>
+          </w:p>
+        </w:tc>
+      </w:tr>
+    </w:tbl>
+    <w:p>
+      <w:pPr>
+        <w:pStyle w:val="Anleitung"/>
+      </w:pPr>
+    </w:p>
+    <w:p/>
+    <w:p>
+      <w:pPr>
+        <w:pStyle w:val="Heading3"/>
+      </w:pPr>
+      <w:bookmarkStart w:id="52" w:name="_Toc212385306"/>
+      <w:bookmarkStart w:id="53" w:name="_Toc222816969"/>
+      <w:bookmarkStart w:id="54" w:name="_Ref211855158"/>
+      <w:r>
+        <w:t>Ausgeschlossene Quellen</w:t>
+      </w:r>
       <w:bookmarkEnd w:id="52"/>
-    </w:p>
-    <w:p>
-      <w:pPr>
-        <w:pStyle w:val="Anleitung"/>
-      </w:pPr>
-      <w:r>
-        <w:t xml:space="preserve">Hier stehen die ungefilterten Ergebnisse (Literaturquellen) der </w:t>
-      </w:r>
-      <w:proofErr w:type="spellStart"/>
-      <w:r>
-        <w:t>initialen</w:t>
-      </w:r>
-      <w:proofErr w:type="spellEnd"/>
-      <w:r>
-        <w:t xml:space="preserve"> Suche. Ggf. auf eine externe (exportierte) Datei („</w:t>
-      </w:r>
-      <w:proofErr w:type="spellStart"/>
-      <w:r>
-        <w:t>Dump</w:t>
-      </w:r>
-      <w:proofErr w:type="spellEnd"/>
-      <w:r>
-        <w:t>“), einen Screenshot und/oder auf einen Suchbericht verweisen.</w:t>
-      </w:r>
-    </w:p>
-    <w:p/>
-    <w:p>
-      <w:pPr>
-        <w:pStyle w:val="Heading3"/>
-      </w:pPr>
-      <w:bookmarkStart w:id="53" w:name="_Toc212385306"/>
-      <w:bookmarkStart w:id="54" w:name="_Toc222816969"/>
-      <w:bookmarkStart w:id="55" w:name="_Ref211855158"/>
-      <w:r>
-        <w:t>Ausgeschlossene Quellen</w:t>
-      </w:r>
       <w:bookmarkEnd w:id="53"/>
+      <w:r>
+        <w:t xml:space="preserve"> </w:t>
+      </w:r>
       <w:bookmarkEnd w:id="54"/>
-      <w:r>
-        <w:t xml:space="preserve"> </w:t>
-      </w:r>
-      <w:bookmarkEnd w:id="55"/>
     </w:p>
     <w:p>
       <w:r>
@@ -6884,8 +6789,8 @@
       </w:tblPr>
       <w:tblGrid>
         <w:gridCol w:w="1242"/>
-        <w:gridCol w:w="3119"/>
-        <w:gridCol w:w="4851"/>
+        <w:gridCol w:w="5526"/>
+        <w:gridCol w:w="2444"/>
       </w:tblGrid>
       <w:tr>
         <w:trPr>
@@ -6904,7 +6809,7 @@
         </w:tc>
         <w:tc>
           <w:tcPr>
-            <w:tcW w:w="3119" w:type="dxa"/>
+            <w:tcW w:w="5526" w:type="dxa"/>
           </w:tcPr>
           <w:p>
             <w:pPr>
@@ -6917,7 +6822,7 @@
         </w:tc>
         <w:tc>
           <w:tcPr>
-            <w:tcW w:w="4851" w:type="dxa"/>
+            <w:tcW w:w="2444" w:type="dxa"/>
           </w:tcPr>
           <w:p>
             <w:pPr>
@@ -6938,26 +6843,36 @@
             <w:cnfStyle w:val="001000000000" w:firstRow="0" w:lastRow="0" w:firstColumn="1" w:lastColumn="0" w:oddVBand="0" w:evenVBand="0" w:oddHBand="0" w:evenHBand="0" w:firstRowFirstColumn="0" w:firstRowLastColumn="0" w:lastRowFirstColumn="0" w:lastRowLastColumn="0"/>
             <w:tcW w:w="1242" w:type="dxa"/>
           </w:tcPr>
-          <w:p/>
+          <w:p>
+            <w:r>
+              <w:t>${counter}</w:t>
+            </w:r>
+          </w:p>
         </w:tc>
         <w:tc>
           <w:tcPr>
-            <w:tcW w:w="3119" w:type="dxa"/>
+            <w:tcW w:w="5526" w:type="dxa"/>
           </w:tcPr>
           <w:p>
             <w:pPr>
               <w:cnfStyle w:val="000000100000" w:firstRow="0" w:lastRow="0" w:firstColumn="0" w:lastColumn="0" w:oddVBand="0" w:evenVBand="0" w:oddHBand="1" w:evenHBand="0" w:firstRowFirstColumn="0" w:firstRowLastColumn="0" w:lastRowFirstColumn="0" w:lastRowLastColumn="0"/>
             </w:pPr>
+            <w:r>
+              <w:t>${sourceName}</w:t>
+            </w:r>
           </w:p>
         </w:tc>
         <w:tc>
           <w:tcPr>
-            <w:tcW w:w="4851" w:type="dxa"/>
+            <w:tcW w:w="2444" w:type="dxa"/>
           </w:tcPr>
           <w:p>
             <w:pPr>
               <w:cnfStyle w:val="000000100000" w:firstRow="0" w:lastRow="0" w:firstColumn="0" w:lastColumn="0" w:oddVBand="0" w:evenVBand="0" w:oddHBand="1" w:evenHBand="0" w:firstRowFirstColumn="0" w:firstRowLastColumn="0" w:lastRowFirstColumn="0" w:lastRowLastColumn="0"/>
             </w:pPr>
+            <w:r>
+              <w:t>${sourceReason}</w:t>
+            </w:r>
           </w:p>
         </w:tc>
       </w:tr>
@@ -6974,7 +6889,7 @@
         </w:tc>
         <w:tc>
           <w:tcPr>
-            <w:tcW w:w="3119" w:type="dxa"/>
+            <w:tcW w:w="5526" w:type="dxa"/>
           </w:tcPr>
           <w:p>
             <w:pPr>
@@ -6984,7 +6899,7 @@
         </w:tc>
         <w:tc>
           <w:tcPr>
-            <w:tcW w:w="4851" w:type="dxa"/>
+            <w:tcW w:w="2444" w:type="dxa"/>
           </w:tcPr>
           <w:p>
             <w:pPr>
@@ -7006,7 +6921,7 @@
         </w:tc>
         <w:tc>
           <w:tcPr>
-            <w:tcW w:w="3119" w:type="dxa"/>
+            <w:tcW w:w="5526" w:type="dxa"/>
           </w:tcPr>
           <w:p>
             <w:pPr>
@@ -7016,7 +6931,7 @@
         </w:tc>
         <w:tc>
           <w:tcPr>
-            <w:tcW w:w="4851" w:type="dxa"/>
+            <w:tcW w:w="2444" w:type="dxa"/>
           </w:tcPr>
           <w:p>
             <w:pPr>
@@ -7070,21 +6985,21 @@
       <w:pPr>
         <w:pStyle w:val="Heading3"/>
       </w:pPr>
-      <w:bookmarkStart w:id="56" w:name="_Ref211855161"/>
-      <w:bookmarkStart w:id="57" w:name="_Ref212384896"/>
-      <w:bookmarkStart w:id="58" w:name="_Toc212385307"/>
-      <w:bookmarkStart w:id="59" w:name="_Toc222816970"/>
+      <w:bookmarkStart w:id="55" w:name="_Ref211855161"/>
+      <w:bookmarkStart w:id="56" w:name="_Ref212384896"/>
+      <w:bookmarkStart w:id="57" w:name="_Toc212385307"/>
+      <w:bookmarkStart w:id="58" w:name="_Toc222816970"/>
       <w:r>
         <w:lastRenderedPageBreak/>
         <w:t xml:space="preserve">Bei der klinischen Bewertung berücksichtigte </w:t>
       </w:r>
+      <w:bookmarkEnd w:id="55"/>
+      <w:r>
+        <w:t>Quellen</w:t>
+      </w:r>
       <w:bookmarkEnd w:id="56"/>
-      <w:r>
-        <w:t>Quellen</w:t>
-      </w:r>
       <w:bookmarkEnd w:id="57"/>
       <w:bookmarkEnd w:id="58"/>
-      <w:bookmarkEnd w:id="59"/>
     </w:p>
     <w:p>
       <w:pPr>
@@ -7167,15 +7082,7 @@
               <w:cnfStyle w:val="100000000000" w:firstRow="1" w:lastRow="0" w:firstColumn="0" w:lastColumn="0" w:oddVBand="0" w:evenVBand="0" w:oddHBand="0" w:evenHBand="0" w:firstRowFirstColumn="0" w:firstRowLastColumn="0" w:lastRowFirstColumn="0" w:lastRowLastColumn="0"/>
             </w:pPr>
             <w:r>
-              <w:t xml:space="preserve">Aussage über Performanz (P) oder/und </w:t>
-            </w:r>
-            <w:proofErr w:type="spellStart"/>
-            <w:r>
-              <w:t>Safety</w:t>
-            </w:r>
-            <w:proofErr w:type="spellEnd"/>
-            <w:r>
-              <w:t xml:space="preserve"> (S)</w:t>
+              <w:t>Aussage über Performanz (P) oder/und Safety (S)</w:t>
             </w:r>
           </w:p>
         </w:tc>
@@ -7279,7 +7186,7 @@
           </w:tcPr>
           <w:p>
             <w:r>
-              <w:t>01</w:t>
+              <w:t>${goodCounter}</w:t>
             </w:r>
           </w:p>
         </w:tc>
@@ -7291,6 +7198,9 @@
             <w:pPr>
               <w:cnfStyle w:val="000000100000" w:firstRow="0" w:lastRow="0" w:firstColumn="0" w:lastColumn="0" w:oddVBand="0" w:evenVBand="0" w:oddHBand="1" w:evenHBand="0" w:firstRowFirstColumn="0" w:firstRowLastColumn="0" w:lastRowFirstColumn="0" w:lastRowLastColumn="0"/>
             </w:pPr>
+            <w:r>
+              <w:t>${goodTitle}</w:t>
+            </w:r>
           </w:p>
         </w:tc>
         <w:tc>
@@ -7304,6 +7214,9 @@
             <w:r>
               <w:t>P</w:t>
             </w:r>
+            <w:r>
+              <w:t>, S</w:t>
+            </w:r>
           </w:p>
         </w:tc>
         <w:tc>
@@ -7315,7 +7228,7 @@
               <w:cnfStyle w:val="000000100000" w:firstRow="0" w:lastRow="0" w:firstColumn="0" w:lastColumn="0" w:oddVBand="0" w:evenVBand="0" w:oddHBand="1" w:evenHBand="0" w:firstRowFirstColumn="0" w:firstRowLastColumn="0" w:lastRowFirstColumn="0" w:lastRowLastColumn="0"/>
             </w:pPr>
             <w:r>
-              <w:t>2</w:t>
+              <w:t>${goodEvidence}</w:t>
             </w:r>
           </w:p>
         </w:tc>
@@ -7327,6 +7240,9 @@
             <w:pPr>
               <w:cnfStyle w:val="000000100000" w:firstRow="0" w:lastRow="0" w:firstColumn="0" w:lastColumn="0" w:oddVBand="0" w:evenVBand="0" w:oddHBand="1" w:evenHBand="0" w:firstRowFirstColumn="0" w:firstRowLastColumn="0" w:lastRowFirstColumn="0" w:lastRowLastColumn="0"/>
             </w:pPr>
+            <w:r>
+              <w:t>${goodRelevance}</w:t>
+            </w:r>
           </w:p>
         </w:tc>
         <w:tc>
@@ -7337,6 +7253,9 @@
             <w:pPr>
               <w:cnfStyle w:val="000000100000" w:firstRow="0" w:lastRow="0" w:firstColumn="0" w:lastColumn="0" w:oddVBand="0" w:evenVBand="0" w:oddHBand="1" w:evenHBand="0" w:firstRowFirstColumn="0" w:firstRowLastColumn="0" w:lastRowFirstColumn="0" w:lastRowLastColumn="0"/>
             </w:pPr>
+            <w:r>
+              <w:t>${goodSign}</w:t>
+            </w:r>
           </w:p>
         </w:tc>
         <w:tc>
@@ -7347,6 +7266,9 @@
             <w:pPr>
               <w:cnfStyle w:val="000000100000" w:firstRow="0" w:lastRow="0" w:firstColumn="0" w:lastColumn="0" w:oddVBand="0" w:evenVBand="0" w:oddHBand="1" w:evenHBand="0" w:firstRowFirstColumn="0" w:firstRowLastColumn="0" w:lastRowFirstColumn="0" w:lastRowLastColumn="0"/>
             </w:pPr>
+            <w:r>
+              <w:t>${use}</w:t>
+            </w:r>
           </w:p>
         </w:tc>
         <w:tc>
@@ -7357,6 +7279,9 @@
             <w:pPr>
               <w:cnfStyle w:val="000000100000" w:firstRow="0" w:lastRow="0" w:firstColumn="0" w:lastColumn="0" w:oddVBand="0" w:evenVBand="0" w:oddHBand="1" w:evenHBand="0" w:firstRowFirstColumn="0" w:firstRowLastColumn="0" w:lastRowFirstColumn="0" w:lastRowLastColumn="0"/>
             </w:pPr>
+            <w:r>
+              <w:t>${risk}</w:t>
+            </w:r>
           </w:p>
         </w:tc>
         <w:tc>
@@ -7367,6 +7292,14 @@
             <w:pPr>
               <w:cnfStyle w:val="000000100000" w:firstRow="0" w:lastRow="0" w:firstColumn="0" w:lastColumn="0" w:oddVBand="0" w:evenVBand="0" w:oddHBand="1" w:evenHBand="0" w:firstRowFirstColumn="0" w:firstRowLastColumn="0" w:lastRowFirstColumn="0" w:lastRowLastColumn="0"/>
             </w:pPr>
+            <w:r>
+              <w:t>${goodSummary</w:t>
+            </w:r>
+            <w:bookmarkStart w:id="59" w:name="_GoBack"/>
+            <w:bookmarkEnd w:id="59"/>
+            <w:r>
+              <w:t>}</w:t>
+            </w:r>
           </w:p>
         </w:tc>
       </w:tr>
@@ -7379,11 +7312,7 @@
             <w:cnfStyle w:val="001000000000" w:firstRow="0" w:lastRow="0" w:firstColumn="1" w:lastColumn="0" w:oddVBand="0" w:evenVBand="0" w:oddHBand="0" w:evenHBand="0" w:firstRowFirstColumn="0" w:firstRowLastColumn="0" w:lastRowFirstColumn="0" w:lastRowLastColumn="0"/>
             <w:tcW w:w="516" w:type="dxa"/>
           </w:tcPr>
-          <w:p>
-            <w:r>
-              <w:t>02</w:t>
-            </w:r>
-          </w:p>
+          <w:p/>
         </w:tc>
         <w:tc>
           <w:tcPr>
@@ -7403,9 +7332,6 @@
             <w:pPr>
               <w:cnfStyle w:val="000000010000" w:firstRow="0" w:lastRow="0" w:firstColumn="0" w:lastColumn="0" w:oddVBand="0" w:evenVBand="0" w:oddHBand="0" w:evenHBand="1" w:firstRowFirstColumn="0" w:firstRowLastColumn="0" w:lastRowFirstColumn="0" w:lastRowLastColumn="0"/>
             </w:pPr>
-            <w:r>
-              <w:t>P, S</w:t>
-            </w:r>
           </w:p>
         </w:tc>
         <w:tc>
@@ -7488,6 +7414,7 @@
         <w:rPr>
           <w:highlight w:val="yellow"/>
         </w:rPr>
+        <w:lastRenderedPageBreak/>
         <w:t>Wichtige Quellen als Kopie (elektronisch, auf Papier) bereithalten.</w:t>
       </w:r>
     </w:p>
@@ -7526,35 +7453,7 @@
         <w:rPr>
           <w:lang w:val="en-US"/>
         </w:rPr>
-        <w:t xml:space="preserve">EMBASE </w:t>
-      </w:r>
-      <w:proofErr w:type="spellStart"/>
-      <w:r>
-        <w:rPr>
-          <w:lang w:val="en-US"/>
-        </w:rPr>
-        <w:t>Excerpta</w:t>
-      </w:r>
-      <w:proofErr w:type="spellEnd"/>
-      <w:r>
-        <w:rPr>
-          <w:lang w:val="en-US"/>
-        </w:rPr>
-        <w:t xml:space="preserve"> </w:t>
-      </w:r>
-      <w:proofErr w:type="spellStart"/>
-      <w:r>
-        <w:rPr>
-          <w:lang w:val="en-US"/>
-        </w:rPr>
-        <w:t>Medica</w:t>
-      </w:r>
-      <w:proofErr w:type="spellEnd"/>
-      <w:r>
-        <w:rPr>
-          <w:lang w:val="en-US"/>
-        </w:rPr>
-        <w:t xml:space="preserve"> published by Elsevier +        <w:t>EMBASE Excerpta Medica published by Elsevier  </w:t>
       </w:r>
     </w:p>
@@ -7699,23 +7598,7 @@
         <w:pStyle w:val="Anleitung"/>
       </w:pPr>
       <w:r>
-        <w:t xml:space="preserve">Die folgende Liste dient nur als Erinnerung für das Qualitätsmanagement bzw. </w:t>
-      </w:r>
-      <w:proofErr w:type="spellStart"/>
-      <w:r>
-        <w:t>Regulatory</w:t>
-      </w:r>
-      <w:proofErr w:type="spellEnd"/>
-      <w:r>
-        <w:t xml:space="preserve"> </w:t>
-      </w:r>
-      <w:proofErr w:type="spellStart"/>
-      <w:r>
-        <w:t>Affairs</w:t>
-      </w:r>
-      <w:proofErr w:type="spellEnd"/>
-      <w:r>
-        <w:t>:</w:t>
+        <w:t>Die folgende Liste dient nur als Erinnerung für das Qualitätsmanagement bzw. Regulatory Affairs:</w:t>
       </w:r>
     </w:p>
     <w:p>
@@ -7880,7 +7763,7 @@
         <w:sz w:val="20"/>
         <w:szCs w:val="20"/>
       </w:rPr>
-      <w:t>14</w:t>
+      <w:t>16</w:t>
     </w:r>
     <w:r>
       <w:rPr>
@@ -7935,7 +7818,7 @@
         <w:sz w:val="20"/>
         <w:szCs w:val="20"/>
       </w:rPr>
-      <w:t>14</w:t>
+      <w:t>16</w:t>
     </w:r>
     <w:r>
       <w:rPr>
@@ -7994,7 +7877,7 @@
         <w:szCs w:val="20"/>
         <w:highlight w:val="yellow"/>
       </w:rPr>
-      <w:t>2015-02-23 19:06</w:t>
+      <w:t>2015-03-14 01:44</w:t>
     </w:r>
     <w:r>
       <w:rPr>
@@ -8226,29 +8109,7 @@
               <w:szCs w:val="18"/>
               <w:shd w:val="clear" w:color="auto" w:fill="FFFFFF"/>
             </w:rPr>
-            <w:t>${</w:t>
-          </w:r>
-          <w:proofErr w:type="spellStart"/>
-          <w:r>
-            <w:rPr>
-              <w:rFonts w:ascii="Consolas" w:hAnsi="Consolas" w:cs="Consolas"/>
-              <w:color w:val="000000"/>
-              <w:sz w:val="18"/>
-              <w:szCs w:val="18"/>
-              <w:shd w:val="clear" w:color="auto" w:fill="FFFFFF"/>
-            </w:rPr>
-            <w:t>produktName</w:t>
-          </w:r>
-          <w:proofErr w:type="spellEnd"/>
-          <w:r>
-            <w:rPr>
-              <w:rFonts w:ascii="Consolas" w:hAnsi="Consolas" w:cs="Consolas"/>
-              <w:color w:val="000000"/>
-              <w:sz w:val="18"/>
-              <w:szCs w:val="18"/>
-              <w:shd w:val="clear" w:color="auto" w:fill="FFFFFF"/>
-            </w:rPr>
-            <w:t>}</w:t>
+            <w:t>${produktName}</w:t>
           </w:r>
         </w:p>
       </w:tc>
@@ -8307,7 +8168,7 @@
               <w:sz w:val="20"/>
               <w:szCs w:val="20"/>
             </w:rPr>
-            <w:t>12</w:t>
+            <w:t>14</w:t>
           </w:r>
           <w:r>
             <w:rPr>
@@ -8356,7 +8217,7 @@
               <w:sz w:val="20"/>
               <w:szCs w:val="20"/>
             </w:rPr>
-            <w:t>14</w:t>
+            <w:t>16</w:t>
           </w:r>
           <w:r>
             <w:rPr>
@@ -8433,7 +8294,6 @@
       </w:rPr>
       <w:tab/>
     </w:r>
-    <w:proofErr w:type="spellStart"/>
     <w:r>
       <w:rPr>
         <w:b/>
@@ -8443,9 +8303,8 @@
         <w:highlight w:val="yellow"/>
         <w:lang w:val="en-US"/>
       </w:rPr>
-      <w:t>Klinische</w:t>
+      <w:t>Klinische Bewertung</w:t>
     </w:r>
-    <w:proofErr w:type="spellEnd"/>
     <w:r>
       <w:rPr>
         <w:b/>
@@ -8455,55 +8314,7 @@
         <w:highlight w:val="yellow"/>
         <w:lang w:val="en-US"/>
       </w:rPr>
-      <w:t xml:space="preserve"> </w:t>
-    </w:r>
-    <w:proofErr w:type="spellStart"/>
-    <w:r>
-      <w:rPr>
-        <w:b/>
-        <w:color w:val="7F7F7F" w:themeColor="text1" w:themeTint="80"/>
-        <w:sz w:val="20"/>
-        <w:szCs w:val="20"/>
-        <w:highlight w:val="yellow"/>
-        <w:lang w:val="en-US"/>
-      </w:rPr>
-      <w:t>Bewertung</w:t>
-    </w:r>
-    <w:proofErr w:type="spellEnd"/>
-    <w:r>
-      <w:rPr>
-        <w:b/>
-        <w:color w:val="7F7F7F" w:themeColor="text1" w:themeTint="80"/>
-        <w:sz w:val="20"/>
-        <w:szCs w:val="20"/>
-        <w:highlight w:val="yellow"/>
-        <w:lang w:val="en-US"/>
-      </w:rPr>
-      <w:t xml:space="preserve"> &lt;</w:t>
-    </w:r>
-    <w:proofErr w:type="spellStart"/>
-    <w:r>
-      <w:rPr>
-        <w:b/>
-        <w:color w:val="7F7F7F" w:themeColor="text1" w:themeTint="80"/>
-        <w:sz w:val="20"/>
-        <w:szCs w:val="20"/>
-        <w:highlight w:val="yellow"/>
-        <w:lang w:val="en-US"/>
-      </w:rPr>
-      <w:t>Produktname</w:t>
-    </w:r>
-    <w:proofErr w:type="spellEnd"/>
-    <w:r>
-      <w:rPr>
-        <w:b/>
-        <w:color w:val="7F7F7F" w:themeColor="text1" w:themeTint="80"/>
-        <w:sz w:val="20"/>
-        <w:szCs w:val="20"/>
-        <w:highlight w:val="yellow"/>
-        <w:lang w:val="en-US"/>
-      </w:rPr>
-      <w:t>&gt;</w:t>
+      <w:t xml:space="preserve"> &lt;Produktname&gt;</w:t>
     </w:r>
   </w:p>
   <w:p/>
@@ -17397,7 +17208,7 @@
 </file>
 
 <file path=customXml/itemProps1.xml><?xml version="1.0" encoding="utf-8"?>
-<ds:datastoreItem xmlns:ds="http://schemas.openxmlformats.org/officeDocument/2006/customXml" ds:itemID="{D26C7D81-71A3-4C53-B1CB-9C4501F0DB8A}">
+<ds:datastoreItem xmlns:ds="http://schemas.openxmlformats.org/officeDocument/2006/customXml" ds:itemID="{42C5CFCB-138E-42A6-81A3-18AE9EB0F643}">
   <ds:schemaRefs>
     <ds:schemaRef ds:uri="http://schemas.openxmlformats.org/officeDocument/2006/bibliography"/>
   </ds:schemaRefs>

</xml_diff>